<commit_message>
Updated notes file with more ideas, examples from Michelle
</commit_message>
<xml_diff>
--- a/datashow-notes.docx
+++ b/datashow-notes.docx
@@ -1,7 +1,8 @@
 
 <file path=word/document.xml><?xml version="1.0" encoding="utf-8"?>
-<w:document xmlns:wpc="http://schemas.microsoft.com/office/word/2010/wordprocessingCanvas" xmlns:mc="http://schemas.openxmlformats.org/markup-compatibility/2006" xmlns:o="urn:schemas-microsoft-com:office:office" xmlns:r="http://schemas.openxmlformats.org/officeDocument/2006/relationships" xmlns:m="http://schemas.openxmlformats.org/officeDocument/2006/math" xmlns:v="urn:schemas-microsoft-com:vml" xmlns:wp14="http://schemas.microsoft.com/office/word/2010/wordprocessingDrawing" xmlns:wp="http://schemas.openxmlformats.org/drawingml/2006/wordprocessingDrawing" xmlns:w10="urn:schemas-microsoft-com:office:word" xmlns:w="http://schemas.openxmlformats.org/wordprocessingml/2006/main" xmlns:w14="http://schemas.microsoft.com/office/word/2010/wordml" xmlns:wpg="http://schemas.microsoft.com/office/word/2010/wordprocessingGroup" xmlns:wpi="http://schemas.microsoft.com/office/word/2010/wordprocessingInk" xmlns:wne="http://schemas.microsoft.com/office/word/2006/wordml" xmlns:wps="http://schemas.microsoft.com/office/word/2010/wordprocessingShape" mc:Ignorable="w14 wp14">
+<w:document xmlns:wpc="http://schemas.microsoft.com/office/word/2010/wordprocessingCanvas" xmlns:mo="http://schemas.microsoft.com/office/mac/office/2008/main" xmlns:mc="http://schemas.openxmlformats.org/markup-compatibility/2006" xmlns:mv="urn:schemas-microsoft-com:mac:vml" xmlns:o="urn:schemas-microsoft-com:office:office" xmlns:r="http://schemas.openxmlformats.org/officeDocument/2006/relationships" xmlns:m="http://schemas.openxmlformats.org/officeDocument/2006/math" xmlns:v="urn:schemas-microsoft-com:vml" xmlns:wp14="http://schemas.microsoft.com/office/word/2010/wordprocessingDrawing" xmlns:wp="http://schemas.openxmlformats.org/drawingml/2006/wordprocessingDrawing" xmlns:w10="urn:schemas-microsoft-com:office:word" xmlns:w="http://schemas.openxmlformats.org/wordprocessingml/2006/main" xmlns:w14="http://schemas.microsoft.com/office/word/2010/wordml" xmlns:wpg="http://schemas.microsoft.com/office/word/2010/wordprocessingGroup" xmlns:wpi="http://schemas.microsoft.com/office/word/2010/wordprocessingInk" xmlns:wne="http://schemas.microsoft.com/office/word/2006/wordml" xmlns:wps="http://schemas.microsoft.com/office/word/2010/wordprocessingShape" mc:Ignorable="w14 wp14">
   <w:body>
+    <w:p/>
     <w:p>
       <w:pPr>
         <w:pStyle w:val="ListParagraph"/>
@@ -11,7 +12,77 @@
         </w:numPr>
       </w:pPr>
       <w:r>
-        <w:t>Excel</w:t>
+        <w:t xml:space="preserve">Intro – </w:t>
+      </w:r>
+      <w:r>
+        <w:rPr>
+          <w:color w:val="1F497D" w:themeColor="text2"/>
+        </w:rPr>
+        <w:t>Michelle</w:t>
+      </w:r>
+      <w:r>
+        <w:t xml:space="preserve"> and </w:t>
+      </w:r>
+      <w:r>
+        <w:rPr>
+          <w:color w:val="C0504D" w:themeColor="accent2"/>
+        </w:rPr>
+        <w:t>Scott</w:t>
+      </w:r>
+      <w:r>
+        <w:t xml:space="preserve"> what we are going to do, why is it important?</w:t>
+      </w:r>
+    </w:p>
+    <w:p>
+      <w:pPr>
+        <w:pStyle w:val="ListParagraph"/>
+        <w:numPr>
+          <w:ilvl w:val="0"/>
+          <w:numId w:val="1"/>
+        </w:numPr>
+      </w:pPr>
+      <w:r>
+        <w:t xml:space="preserve">Excel – </w:t>
+      </w:r>
+      <w:proofErr w:type="gramStart"/>
+      <w:r>
+        <w:rPr>
+          <w:color w:val="C0504D" w:themeColor="accent2"/>
+        </w:rPr>
+        <w:t>Scott</w:t>
+      </w:r>
+      <w:r>
+        <w:t>(</w:t>
+      </w:r>
+      <w:proofErr w:type="gramEnd"/>
+      <w:r>
+        <w:t>windows)/</w:t>
+      </w:r>
+      <w:r>
+        <w:rPr>
+          <w:color w:val="244061" w:themeColor="accent1" w:themeShade="80"/>
+        </w:rPr>
+        <w:t>Michelle</w:t>
+      </w:r>
+      <w:r>
+        <w:rPr>
+          <w:color w:val="244061" w:themeColor="accent1" w:themeShade="80"/>
+        </w:rPr>
+        <w:t>(</w:t>
+      </w:r>
+      <w:proofErr w:type="spellStart"/>
+      <w:r>
+        <w:rPr>
+          <w:color w:val="244061" w:themeColor="accent1" w:themeShade="80"/>
+        </w:rPr>
+        <w:t>google</w:t>
+      </w:r>
+      <w:proofErr w:type="spellEnd"/>
+      <w:r>
+        <w:rPr>
+          <w:color w:val="244061" w:themeColor="accent1" w:themeShade="80"/>
+        </w:rPr>
+        <w:t xml:space="preserve"> spreadsheet)</w:t>
       </w:r>
     </w:p>
     <w:p>
@@ -30,6 +101,70 @@
       <w:pPr>
         <w:pStyle w:val="ListParagraph"/>
         <w:numPr>
+          <w:ilvl w:val="2"/>
+          <w:numId w:val="1"/>
+        </w:numPr>
+      </w:pPr>
+      <w:r>
+        <w:t xml:space="preserve">Use Atlanta school clusters - </w:t>
+      </w:r>
+      <w:hyperlink r:id="rId6" w:history="1">
+        <w:r>
+          <w:rPr>
+            <w:rStyle w:val="Hyperlink"/>
+          </w:rPr>
+          <w:t>http://www.atlanta.k12.ga.us/Page/832</w:t>
+        </w:r>
+      </w:hyperlink>
+      <w:r>
+        <w:t>,</w:t>
+      </w:r>
+    </w:p>
+    <w:p>
+      <w:pPr>
+        <w:pStyle w:val="ListParagraph"/>
+        <w:numPr>
+          <w:ilvl w:val="2"/>
+          <w:numId w:val="1"/>
+        </w:numPr>
+      </w:pPr>
+      <w:r>
+        <w:t xml:space="preserve">Possibly show with Google spreadsheet – </w:t>
+      </w:r>
+      <w:proofErr w:type="spellStart"/>
+      <w:proofErr w:type="gramStart"/>
+      <w:r>
+        <w:t>ImportHTML</w:t>
+      </w:r>
+      <w:proofErr w:type="spellEnd"/>
+      <w:r>
+        <w:t>(</w:t>
+      </w:r>
+      <w:proofErr w:type="gramEnd"/>
+      <w:r>
+        <w:t>“</w:t>
+      </w:r>
+      <w:proofErr w:type="spellStart"/>
+      <w:r>
+        <w:t>url</w:t>
+      </w:r>
+      <w:proofErr w:type="spellEnd"/>
+      <w:r>
+        <w:t>”, “</w:t>
+      </w:r>
+      <w:proofErr w:type="spellStart"/>
+      <w:r>
+        <w:t>elementtypeliketable</w:t>
+      </w:r>
+      <w:proofErr w:type="spellEnd"/>
+      <w:r>
+        <w:t>”, numberofelementlike2)</w:t>
+      </w:r>
+    </w:p>
+    <w:p>
+      <w:pPr>
+        <w:pStyle w:val="ListParagraph"/>
+        <w:numPr>
           <w:ilvl w:val="0"/>
           <w:numId w:val="1"/>
         </w:numPr>
@@ -37,6 +172,44 @@
       <w:r>
         <w:t>Chrome Extension: Scraper</w:t>
       </w:r>
+      <w:r>
+        <w:t xml:space="preserve"> - </w:t>
+      </w:r>
+      <w:r>
+        <w:rPr>
+          <w:color w:val="244061" w:themeColor="accent1" w:themeShade="80"/>
+        </w:rPr>
+        <w:t>Michelle</w:t>
+      </w:r>
+    </w:p>
+    <w:p>
+      <w:pPr>
+        <w:pStyle w:val="ListParagraph"/>
+        <w:numPr>
+          <w:ilvl w:val="1"/>
+          <w:numId w:val="1"/>
+        </w:numPr>
+      </w:pPr>
+      <w:r>
+        <w:t>Use Association of Food and Drug Officials page</w:t>
+      </w:r>
+      <w:r>
+        <w:t>, focused on Atlanta</w:t>
+      </w:r>
+      <w:r>
+        <w:t xml:space="preserve"> - </w:t>
+      </w:r>
+      <w:r>
+        <w:t>http://dslo.afdo.org/results/</w:t>
+      </w:r>
+      <w:proofErr w:type="gramStart"/>
+      <w:r>
+        <w:t>?q</w:t>
+      </w:r>
+      <w:proofErr w:type="gramEnd"/>
+      <w:r>
+        <w:t>=Georgia&amp;unifyfda=1&amp;bystate=1&amp;selected_facets=area_exact:%22100%22</w:t>
+      </w:r>
     </w:p>
     <w:p>
       <w:pPr>
@@ -49,132 +222,305 @@
       <w:r>
         <w:t>Web Inspector</w:t>
       </w:r>
-    </w:p>
-    <w:p>
-      <w:pPr>
-        <w:pStyle w:val="ListParagraph"/>
-        <w:numPr>
-          <w:ilvl w:val="1"/>
-          <w:numId w:val="1"/>
-        </w:numPr>
-      </w:pPr>
-      <w:r>
-        <w:t>A web page is a bunch of stuff that gets downloaded</w:t>
-      </w:r>
-    </w:p>
-    <w:p>
-      <w:pPr>
-        <w:pStyle w:val="ListParagraph"/>
-        <w:numPr>
-          <w:ilvl w:val="2"/>
-          <w:numId w:val="1"/>
-        </w:numPr>
-      </w:pPr>
-      <w:r>
-        <w:t>Take a video</w:t>
-      </w:r>
-    </w:p>
-    <w:p>
-      <w:pPr>
-        <w:pStyle w:val="ListParagraph"/>
-        <w:numPr>
-          <w:ilvl w:val="2"/>
-          <w:numId w:val="1"/>
-        </w:numPr>
-      </w:pPr>
-      <w:r>
-        <w:t>Take an image</w:t>
-      </w:r>
-    </w:p>
-    <w:p>
-      <w:pPr>
-        <w:pStyle w:val="ListParagraph"/>
-        <w:numPr>
-          <w:ilvl w:val="2"/>
-          <w:numId w:val="1"/>
-        </w:numPr>
-      </w:pPr>
-      <w:r>
-        <w:t>Take a bunch of text</w:t>
-      </w:r>
-    </w:p>
-    <w:p>
-      <w:pPr>
-        <w:pStyle w:val="ListParagraph"/>
-        <w:numPr>
-          <w:ilvl w:val="1"/>
-          <w:numId w:val="1"/>
-        </w:numPr>
-      </w:pPr>
-      <w:r>
-        <w:t>Some of that stuff is structured (html, etc.)</w:t>
-      </w:r>
-    </w:p>
-    <w:p>
-      <w:pPr>
-        <w:pStyle w:val="ListParagraph"/>
-        <w:numPr>
-          <w:ilvl w:val="2"/>
-          <w:numId w:val="1"/>
-        </w:numPr>
-      </w:pPr>
-      <w:r>
-        <w:t>Change a headline</w:t>
-      </w:r>
-    </w:p>
-    <w:p>
-      <w:pPr>
-        <w:pStyle w:val="ListParagraph"/>
-        <w:numPr>
-          <w:ilvl w:val="2"/>
-          <w:numId w:val="1"/>
-        </w:numPr>
-      </w:pPr>
-      <w:r>
-        <w:t>Change background color</w:t>
-      </w:r>
-    </w:p>
-    <w:p>
-      <w:pPr>
-        <w:pStyle w:val="ListParagraph"/>
-        <w:numPr>
-          <w:ilvl w:val="2"/>
-          <w:numId w:val="1"/>
-        </w:numPr>
-      </w:pPr>
-      <w:r>
-        <w:t>Json or XML</w:t>
-      </w:r>
-    </w:p>
-    <w:p>
-      <w:pPr>
-        <w:pStyle w:val="ListParagraph"/>
-        <w:numPr>
-          <w:ilvl w:val="0"/>
-          <w:numId w:val="1"/>
-        </w:numPr>
-      </w:pPr>
-      <w:r>
-        <w:t>Tabula</w:t>
-      </w:r>
-    </w:p>
-    <w:p/>
-    <w:p>
-      <w:r>
-        <w:t>(python youtube-dl)</w:t>
+      <w:r>
+        <w:t xml:space="preserve"> </w:t>
       </w:r>
       <w:bookmarkStart w:id="0" w:name="_GoBack"/>
       <w:bookmarkEnd w:id="0"/>
     </w:p>
+    <w:p>
+      <w:pPr>
+        <w:pStyle w:val="ListParagraph"/>
+        <w:numPr>
+          <w:ilvl w:val="1"/>
+          <w:numId w:val="1"/>
+        </w:numPr>
+      </w:pPr>
+      <w:r>
+        <w:t>A web page is a bunch of stuff that gets downloaded</w:t>
+      </w:r>
+    </w:p>
+    <w:p>
+      <w:pPr>
+        <w:pStyle w:val="ListParagraph"/>
+        <w:numPr>
+          <w:ilvl w:val="2"/>
+          <w:numId w:val="1"/>
+        </w:numPr>
+      </w:pPr>
+      <w:r>
+        <w:t>Take an image</w:t>
+      </w:r>
+      <w:r>
+        <w:t xml:space="preserve"> </w:t>
+      </w:r>
+      <w:r>
+        <w:t>–</w:t>
+      </w:r>
+      <w:r>
+        <w:t xml:space="preserve"> </w:t>
+      </w:r>
+      <w:r>
+        <w:rPr>
+          <w:color w:val="244061" w:themeColor="accent1" w:themeShade="80"/>
+        </w:rPr>
+        <w:t>Michelle</w:t>
+      </w:r>
+      <w:r>
+        <w:rPr>
+          <w:color w:val="244061" w:themeColor="accent1" w:themeShade="80"/>
+        </w:rPr>
+        <w:t xml:space="preserve"> - transition</w:t>
+      </w:r>
+    </w:p>
+    <w:p>
+      <w:pPr>
+        <w:pStyle w:val="ListParagraph"/>
+        <w:numPr>
+          <w:ilvl w:val="3"/>
+          <w:numId w:val="1"/>
+        </w:numPr>
+      </w:pPr>
+      <w:r>
+        <w:t xml:space="preserve">Detour here to show </w:t>
+      </w:r>
+      <w:proofErr w:type="spellStart"/>
+      <w:r>
+        <w:t>DownThemAll</w:t>
+      </w:r>
+      <w:proofErr w:type="spellEnd"/>
+      <w:r>
+        <w:t xml:space="preserve"> (and how it fails on this image search, but can access through network tabs)</w:t>
+      </w:r>
+      <w:r>
+        <w:t xml:space="preserve"> </w:t>
+      </w:r>
+      <w:r>
+        <w:t>https://www.google.com/search</w:t>
+      </w:r>
+      <w:proofErr w:type="gramStart"/>
+      <w:r>
+        <w:t>?q</w:t>
+      </w:r>
+      <w:proofErr w:type="gramEnd"/>
+      <w:r>
+        <w:t>=atlanta&amp;espv=210&amp;es_sm=119&amp;source=lnms&amp;tbm=isch&amp;sa=X&amp;ei=PHtcUrakJZT54AOJyYDoCg&amp;ved=0CAcQ_AUoAQ&amp;biw=1449&amp;bih=1102</w:t>
+      </w:r>
+    </w:p>
+    <w:p>
+      <w:pPr>
+        <w:pStyle w:val="ListParagraph"/>
+        <w:numPr>
+          <w:ilvl w:val="2"/>
+          <w:numId w:val="1"/>
+        </w:numPr>
+      </w:pPr>
+      <w:r>
+        <w:t xml:space="preserve">Take a video - </w:t>
+      </w:r>
+      <w:r>
+        <w:rPr>
+          <w:color w:val="C0504D" w:themeColor="accent2"/>
+        </w:rPr>
+        <w:t>Scott</w:t>
+      </w:r>
+    </w:p>
+    <w:p>
+      <w:pPr>
+        <w:pStyle w:val="ListParagraph"/>
+        <w:numPr>
+          <w:ilvl w:val="2"/>
+          <w:numId w:val="1"/>
+        </w:numPr>
+      </w:pPr>
+      <w:r>
+        <w:t>Take a bunch of text</w:t>
+      </w:r>
+      <w:r>
+        <w:t xml:space="preserve"> - </w:t>
+      </w:r>
+      <w:r>
+        <w:rPr>
+          <w:color w:val="C0504D" w:themeColor="accent2"/>
+        </w:rPr>
+        <w:t>Scott</w:t>
+      </w:r>
+    </w:p>
+    <w:p>
+      <w:pPr>
+        <w:pStyle w:val="ListParagraph"/>
+        <w:numPr>
+          <w:ilvl w:val="1"/>
+          <w:numId w:val="1"/>
+        </w:numPr>
+      </w:pPr>
+      <w:r>
+        <w:t>Some of that stuff is structured (html, etc.)</w:t>
+      </w:r>
+      <w:r>
+        <w:t xml:space="preserve"> - </w:t>
+      </w:r>
+      <w:r>
+        <w:rPr>
+          <w:color w:val="C0504D" w:themeColor="accent2"/>
+        </w:rPr>
+        <w:t>Scott</w:t>
+      </w:r>
+    </w:p>
+    <w:p>
+      <w:pPr>
+        <w:pStyle w:val="ListParagraph"/>
+        <w:numPr>
+          <w:ilvl w:val="2"/>
+          <w:numId w:val="1"/>
+        </w:numPr>
+      </w:pPr>
+      <w:r>
+        <w:t>Change a headline</w:t>
+      </w:r>
+    </w:p>
+    <w:p>
+      <w:pPr>
+        <w:pStyle w:val="ListParagraph"/>
+        <w:numPr>
+          <w:ilvl w:val="2"/>
+          <w:numId w:val="1"/>
+        </w:numPr>
+      </w:pPr>
+      <w:r>
+        <w:t>Change background color</w:t>
+      </w:r>
+    </w:p>
+    <w:p>
+      <w:pPr>
+        <w:pStyle w:val="ListParagraph"/>
+        <w:numPr>
+          <w:ilvl w:val="2"/>
+          <w:numId w:val="1"/>
+        </w:numPr>
+      </w:pPr>
+      <w:proofErr w:type="spellStart"/>
+      <w:r>
+        <w:t>Json</w:t>
+      </w:r>
+      <w:proofErr w:type="spellEnd"/>
+      <w:r>
+        <w:t xml:space="preserve"> or XML</w:t>
+      </w:r>
+    </w:p>
+    <w:p>
+      <w:pPr>
+        <w:pStyle w:val="ListParagraph"/>
+        <w:numPr>
+          <w:ilvl w:val="0"/>
+          <w:numId w:val="1"/>
+        </w:numPr>
+      </w:pPr>
+      <w:r>
+        <w:rPr>
+          <w:color w:val="C0504D" w:themeColor="accent2"/>
+        </w:rPr>
+        <w:t>Scott</w:t>
+      </w:r>
+      <w:r>
+        <w:t xml:space="preserve"> - </w:t>
+      </w:r>
+      <w:r>
+        <w:t>Tabula</w:t>
+      </w:r>
+      <w:r>
+        <w:t xml:space="preserve"> - </w:t>
+      </w:r>
+      <w:r>
+        <w:t>http://tabula.nerdpower.org/</w:t>
+      </w:r>
+    </w:p>
+    <w:p>
+      <w:pPr>
+        <w:pStyle w:val="ListParagraph"/>
+        <w:numPr>
+          <w:ilvl w:val="0"/>
+          <w:numId w:val="1"/>
+        </w:numPr>
+      </w:pPr>
+      <w:r>
+        <w:rPr>
+          <w:color w:val="1F497D" w:themeColor="text2"/>
+        </w:rPr>
+        <w:t>Michelle</w:t>
+      </w:r>
+      <w:r>
+        <w:t xml:space="preserve"> - </w:t>
+      </w:r>
+      <w:proofErr w:type="spellStart"/>
+      <w:r>
+        <w:t>OutwitHub</w:t>
+      </w:r>
+      <w:proofErr w:type="spellEnd"/>
+      <w:r>
+        <w:t xml:space="preserve"> - </w:t>
+      </w:r>
+      <w:hyperlink r:id="rId7" w:history="1">
+        <w:r>
+          <w:rPr>
+            <w:rStyle w:val="Hyperlink"/>
+          </w:rPr>
+          <w:t>https://addons.mozilla.org/en-us/firefox/addon/outwit-hub/</w:t>
+        </w:r>
+      </w:hyperlink>
+    </w:p>
+    <w:p>
+      <w:pPr>
+        <w:pStyle w:val="ListParagraph"/>
+        <w:numPr>
+          <w:ilvl w:val="0"/>
+          <w:numId w:val="1"/>
+        </w:numPr>
+      </w:pPr>
+      <w:r>
+        <w:rPr>
+          <w:color w:val="1F497D" w:themeColor="text2"/>
+        </w:rPr>
+        <w:t>Scott</w:t>
+      </w:r>
+      <w:r>
+        <w:t xml:space="preserve">- python </w:t>
+      </w:r>
+      <w:proofErr w:type="spellStart"/>
+      <w:r>
+        <w:t>youtube</w:t>
+      </w:r>
+      <w:proofErr w:type="spellEnd"/>
+      <w:r>
+        <w:t xml:space="preserve">-dl - </w:t>
+      </w:r>
+      <w:hyperlink r:id="rId8" w:history="1">
+        <w:r>
+          <w:rPr>
+            <w:rStyle w:val="Hyperlink"/>
+          </w:rPr>
+          <w:t>http://rg3.github.io/youtube-dl/</w:t>
+        </w:r>
+      </w:hyperlink>
+    </w:p>
     <w:p/>
-    <w:p/>
     <w:p>
       <w:r>
         <w:t>Good Pages to Demo With</w:t>
       </w:r>
     </w:p>
     <w:p>
-      <w:hyperlink r:id="rId6" w:history="1">
+      <w:pPr>
+        <w:pStyle w:val="ListParagraph"/>
+        <w:numPr>
+          <w:ilvl w:val="0"/>
+          <w:numId w:val="2"/>
+        </w:numPr>
+        <w:rPr>
+          <w:rStyle w:val="Hyperlink"/>
+        </w:rPr>
+      </w:pPr>
+      <w:hyperlink r:id="rId9" w:history="1">
         <w:r>
           <w:rPr>
             <w:rStyle w:val="Hyperlink"/>
@@ -183,9 +529,69 @@
         </w:r>
       </w:hyperlink>
     </w:p>
-    <w:p/>
-    <w:p/>
-    <w:p/>
+    <w:p>
+      <w:pPr>
+        <w:pStyle w:val="ListParagraph"/>
+        <w:numPr>
+          <w:ilvl w:val="0"/>
+          <w:numId w:val="2"/>
+        </w:numPr>
+      </w:pPr>
+      <w:r>
+        <w:t xml:space="preserve">Atlanta image search - </w:t>
+      </w:r>
+      <w:hyperlink r:id="rId10" w:history="1">
+        <w:r>
+          <w:rPr>
+            <w:rStyle w:val="Hyperlink"/>
+          </w:rPr>
+          <w:t>https://www.google.com/search?q=atlanta&amp;espv=210&amp;es_sm=119&amp;source=lnms&amp;tbm=isch&amp;sa=X&amp;ei=PHtcUrakJZT54AOJyYDoCg&amp;ved=0CAcQ_AUoAQ&amp;biw=1449&amp;bih=1102</w:t>
+        </w:r>
+      </w:hyperlink>
+    </w:p>
+    <w:p>
+      <w:pPr>
+        <w:pStyle w:val="ListParagraph"/>
+        <w:numPr>
+          <w:ilvl w:val="0"/>
+          <w:numId w:val="2"/>
+        </w:numPr>
+      </w:pPr>
+      <w:r>
+        <w:t xml:space="preserve">Atlanta school clusters – for html table -- </w:t>
+      </w:r>
+      <w:hyperlink r:id="rId11" w:history="1">
+        <w:r>
+          <w:rPr>
+            <w:rStyle w:val="Hyperlink"/>
+          </w:rPr>
+          <w:t>http://www.atlanta.k12.ga.us/Page/832</w:t>
+        </w:r>
+      </w:hyperlink>
+      <w:r>
+        <w:t>,</w:t>
+      </w:r>
+    </w:p>
+    <w:p>
+      <w:pPr>
+        <w:pStyle w:val="ListParagraph"/>
+        <w:numPr>
+          <w:ilvl w:val="0"/>
+          <w:numId w:val="2"/>
+        </w:numPr>
+      </w:pPr>
+      <w:r>
+        <w:t xml:space="preserve">Atlanta food and drug officials page – for Scraper - </w:t>
+      </w:r>
+      <w:hyperlink r:id="rId12" w:history="1">
+        <w:r>
+          <w:rPr>
+            <w:rStyle w:val="Hyperlink"/>
+          </w:rPr>
+          <w:t>http://dslo.afdo.org/results/?q=Georgia&amp;unifyfda=1&amp;bystate=1&amp;selected_facets=area_exact:%22100%22</w:t>
+        </w:r>
+      </w:hyperlink>
+    </w:p>
     <w:sectPr>
       <w:pgSz w:w="12240" w:h="15840"/>
       <w:pgMar w:top="1440" w:right="1440" w:bottom="1440" w:left="1440" w:header="720" w:footer="720" w:gutter="0"/>
@@ -197,8 +603,320 @@
 </file>
 
 <file path=word/numbering.xml><?xml version="1.0" encoding="utf-8"?>
-<w:numbering xmlns:wpc="http://schemas.microsoft.com/office/word/2010/wordprocessingCanvas" xmlns:mc="http://schemas.openxmlformats.org/markup-compatibility/2006" xmlns:o="urn:schemas-microsoft-com:office:office" xmlns:r="http://schemas.openxmlformats.org/officeDocument/2006/relationships" xmlns:m="http://schemas.openxmlformats.org/officeDocument/2006/math" xmlns:v="urn:schemas-microsoft-com:vml" xmlns:wp14="http://schemas.microsoft.com/office/word/2010/wordprocessingDrawing" xmlns:wp="http://schemas.openxmlformats.org/drawingml/2006/wordprocessingDrawing" xmlns:w10="urn:schemas-microsoft-com:office:word" xmlns:w="http://schemas.openxmlformats.org/wordprocessingml/2006/main" xmlns:w14="http://schemas.microsoft.com/office/word/2010/wordml" xmlns:wpg="http://schemas.microsoft.com/office/word/2010/wordprocessingGroup" xmlns:wpi="http://schemas.microsoft.com/office/word/2010/wordprocessingInk" xmlns:wne="http://schemas.microsoft.com/office/word/2006/wordml" xmlns:wps="http://schemas.microsoft.com/office/word/2010/wordprocessingShape" mc:Ignorable="w14 wp14">
+<w:numbering xmlns:wpc="http://schemas.microsoft.com/office/word/2010/wordprocessingCanvas" xmlns:mo="http://schemas.microsoft.com/office/mac/office/2008/main" xmlns:mc="http://schemas.openxmlformats.org/markup-compatibility/2006" xmlns:mv="urn:schemas-microsoft-com:mac:vml" xmlns:o="urn:schemas-microsoft-com:office:office" xmlns:r="http://schemas.openxmlformats.org/officeDocument/2006/relationships" xmlns:m="http://schemas.openxmlformats.org/officeDocument/2006/math" xmlns:v="urn:schemas-microsoft-com:vml" xmlns:wp14="http://schemas.microsoft.com/office/word/2010/wordprocessingDrawing" xmlns:wp="http://schemas.openxmlformats.org/drawingml/2006/wordprocessingDrawing" xmlns:w10="urn:schemas-microsoft-com:office:word" xmlns:w="http://schemas.openxmlformats.org/wordprocessingml/2006/main" xmlns:w14="http://schemas.microsoft.com/office/word/2010/wordml" xmlns:wpg="http://schemas.microsoft.com/office/word/2010/wordprocessingGroup" xmlns:wpi="http://schemas.microsoft.com/office/word/2010/wordprocessingInk" xmlns:wne="http://schemas.microsoft.com/office/word/2006/wordml" xmlns:wps="http://schemas.microsoft.com/office/word/2010/wordprocessingShape" mc:Ignorable="w14 wp14">
   <w:abstractNum w:abstractNumId="0">
+    <w:nsid w:val="04F146AB"/>
+    <w:multiLevelType w:val="hybridMultilevel"/>
+    <w:tmpl w:val="BCA81AE2"/>
+    <w:lvl w:ilvl="0" w:tplc="04090001">
+      <w:start w:val="1"/>
+      <w:numFmt w:val="bullet"/>
+      <w:lvlText w:val=""/>
+      <w:lvlJc w:val="left"/>
+      <w:pPr>
+        <w:ind w:left="720" w:hanging="360"/>
+      </w:pPr>
+      <w:rPr>
+        <w:rFonts w:ascii="Symbol" w:hAnsi="Symbol" w:hint="default"/>
+      </w:rPr>
+    </w:lvl>
+    <w:lvl w:ilvl="1" w:tplc="04090003" w:tentative="1">
+      <w:start w:val="1"/>
+      <w:numFmt w:val="bullet"/>
+      <w:lvlText w:val="o"/>
+      <w:lvlJc w:val="left"/>
+      <w:pPr>
+        <w:ind w:left="1440" w:hanging="360"/>
+      </w:pPr>
+      <w:rPr>
+        <w:rFonts w:ascii="Courier New" w:hAnsi="Courier New" w:hint="default"/>
+      </w:rPr>
+    </w:lvl>
+    <w:lvl w:ilvl="2" w:tplc="04090005" w:tentative="1">
+      <w:start w:val="1"/>
+      <w:numFmt w:val="bullet"/>
+      <w:lvlText w:val=""/>
+      <w:lvlJc w:val="left"/>
+      <w:pPr>
+        <w:ind w:left="2160" w:hanging="360"/>
+      </w:pPr>
+      <w:rPr>
+        <w:rFonts w:ascii="Wingdings" w:hAnsi="Wingdings" w:hint="default"/>
+      </w:rPr>
+    </w:lvl>
+    <w:lvl w:ilvl="3" w:tplc="04090001" w:tentative="1">
+      <w:start w:val="1"/>
+      <w:numFmt w:val="bullet"/>
+      <w:lvlText w:val=""/>
+      <w:lvlJc w:val="left"/>
+      <w:pPr>
+        <w:ind w:left="2880" w:hanging="360"/>
+      </w:pPr>
+      <w:rPr>
+        <w:rFonts w:ascii="Symbol" w:hAnsi="Symbol" w:hint="default"/>
+      </w:rPr>
+    </w:lvl>
+    <w:lvl w:ilvl="4" w:tplc="04090003" w:tentative="1">
+      <w:start w:val="1"/>
+      <w:numFmt w:val="bullet"/>
+      <w:lvlText w:val="o"/>
+      <w:lvlJc w:val="left"/>
+      <w:pPr>
+        <w:ind w:left="3600" w:hanging="360"/>
+      </w:pPr>
+      <w:rPr>
+        <w:rFonts w:ascii="Courier New" w:hAnsi="Courier New" w:hint="default"/>
+      </w:rPr>
+    </w:lvl>
+    <w:lvl w:ilvl="5" w:tplc="04090005" w:tentative="1">
+      <w:start w:val="1"/>
+      <w:numFmt w:val="bullet"/>
+      <w:lvlText w:val=""/>
+      <w:lvlJc w:val="left"/>
+      <w:pPr>
+        <w:ind w:left="4320" w:hanging="360"/>
+      </w:pPr>
+      <w:rPr>
+        <w:rFonts w:ascii="Wingdings" w:hAnsi="Wingdings" w:hint="default"/>
+      </w:rPr>
+    </w:lvl>
+    <w:lvl w:ilvl="6" w:tplc="04090001" w:tentative="1">
+      <w:start w:val="1"/>
+      <w:numFmt w:val="bullet"/>
+      <w:lvlText w:val=""/>
+      <w:lvlJc w:val="left"/>
+      <w:pPr>
+        <w:ind w:left="5040" w:hanging="360"/>
+      </w:pPr>
+      <w:rPr>
+        <w:rFonts w:ascii="Symbol" w:hAnsi="Symbol" w:hint="default"/>
+      </w:rPr>
+    </w:lvl>
+    <w:lvl w:ilvl="7" w:tplc="04090003" w:tentative="1">
+      <w:start w:val="1"/>
+      <w:numFmt w:val="bullet"/>
+      <w:lvlText w:val="o"/>
+      <w:lvlJc w:val="left"/>
+      <w:pPr>
+        <w:ind w:left="5760" w:hanging="360"/>
+      </w:pPr>
+      <w:rPr>
+        <w:rFonts w:ascii="Courier New" w:hAnsi="Courier New" w:hint="default"/>
+      </w:rPr>
+    </w:lvl>
+    <w:lvl w:ilvl="8" w:tplc="04090005" w:tentative="1">
+      <w:start w:val="1"/>
+      <w:numFmt w:val="bullet"/>
+      <w:lvlText w:val=""/>
+      <w:lvlJc w:val="left"/>
+      <w:pPr>
+        <w:ind w:left="6480" w:hanging="360"/>
+      </w:pPr>
+      <w:rPr>
+        <w:rFonts w:ascii="Wingdings" w:hAnsi="Wingdings" w:hint="default"/>
+      </w:rPr>
+    </w:lvl>
+  </w:abstractNum>
+  <w:abstractNum w:abstractNumId="1">
+    <w:nsid w:val="500A61F6"/>
+    <w:multiLevelType w:val="hybridMultilevel"/>
+    <w:tmpl w:val="17D6ADC0"/>
+    <w:lvl w:ilvl="0" w:tplc="04090001">
+      <w:start w:val="1"/>
+      <w:numFmt w:val="bullet"/>
+      <w:lvlText w:val=""/>
+      <w:lvlJc w:val="left"/>
+      <w:pPr>
+        <w:ind w:left="720" w:hanging="360"/>
+      </w:pPr>
+      <w:rPr>
+        <w:rFonts w:ascii="Symbol" w:hAnsi="Symbol" w:hint="default"/>
+      </w:rPr>
+    </w:lvl>
+    <w:lvl w:ilvl="1" w:tplc="04090003" w:tentative="1">
+      <w:start w:val="1"/>
+      <w:numFmt w:val="bullet"/>
+      <w:lvlText w:val="o"/>
+      <w:lvlJc w:val="left"/>
+      <w:pPr>
+        <w:ind w:left="1440" w:hanging="360"/>
+      </w:pPr>
+      <w:rPr>
+        <w:rFonts w:ascii="Courier New" w:hAnsi="Courier New" w:hint="default"/>
+      </w:rPr>
+    </w:lvl>
+    <w:lvl w:ilvl="2" w:tplc="04090005" w:tentative="1">
+      <w:start w:val="1"/>
+      <w:numFmt w:val="bullet"/>
+      <w:lvlText w:val=""/>
+      <w:lvlJc w:val="left"/>
+      <w:pPr>
+        <w:ind w:left="2160" w:hanging="360"/>
+      </w:pPr>
+      <w:rPr>
+        <w:rFonts w:ascii="Wingdings" w:hAnsi="Wingdings" w:hint="default"/>
+      </w:rPr>
+    </w:lvl>
+    <w:lvl w:ilvl="3" w:tplc="04090001" w:tentative="1">
+      <w:start w:val="1"/>
+      <w:numFmt w:val="bullet"/>
+      <w:lvlText w:val=""/>
+      <w:lvlJc w:val="left"/>
+      <w:pPr>
+        <w:ind w:left="2880" w:hanging="360"/>
+      </w:pPr>
+      <w:rPr>
+        <w:rFonts w:ascii="Symbol" w:hAnsi="Symbol" w:hint="default"/>
+      </w:rPr>
+    </w:lvl>
+    <w:lvl w:ilvl="4" w:tplc="04090003" w:tentative="1">
+      <w:start w:val="1"/>
+      <w:numFmt w:val="bullet"/>
+      <w:lvlText w:val="o"/>
+      <w:lvlJc w:val="left"/>
+      <w:pPr>
+        <w:ind w:left="3600" w:hanging="360"/>
+      </w:pPr>
+      <w:rPr>
+        <w:rFonts w:ascii="Courier New" w:hAnsi="Courier New" w:hint="default"/>
+      </w:rPr>
+    </w:lvl>
+    <w:lvl w:ilvl="5" w:tplc="04090005" w:tentative="1">
+      <w:start w:val="1"/>
+      <w:numFmt w:val="bullet"/>
+      <w:lvlText w:val=""/>
+      <w:lvlJc w:val="left"/>
+      <w:pPr>
+        <w:ind w:left="4320" w:hanging="360"/>
+      </w:pPr>
+      <w:rPr>
+        <w:rFonts w:ascii="Wingdings" w:hAnsi="Wingdings" w:hint="default"/>
+      </w:rPr>
+    </w:lvl>
+    <w:lvl w:ilvl="6" w:tplc="04090001" w:tentative="1">
+      <w:start w:val="1"/>
+      <w:numFmt w:val="bullet"/>
+      <w:lvlText w:val=""/>
+      <w:lvlJc w:val="left"/>
+      <w:pPr>
+        <w:ind w:left="5040" w:hanging="360"/>
+      </w:pPr>
+      <w:rPr>
+        <w:rFonts w:ascii="Symbol" w:hAnsi="Symbol" w:hint="default"/>
+      </w:rPr>
+    </w:lvl>
+    <w:lvl w:ilvl="7" w:tplc="04090003" w:tentative="1">
+      <w:start w:val="1"/>
+      <w:numFmt w:val="bullet"/>
+      <w:lvlText w:val="o"/>
+      <w:lvlJc w:val="left"/>
+      <w:pPr>
+        <w:ind w:left="5760" w:hanging="360"/>
+      </w:pPr>
+      <w:rPr>
+        <w:rFonts w:ascii="Courier New" w:hAnsi="Courier New" w:hint="default"/>
+      </w:rPr>
+    </w:lvl>
+    <w:lvl w:ilvl="8" w:tplc="04090005" w:tentative="1">
+      <w:start w:val="1"/>
+      <w:numFmt w:val="bullet"/>
+      <w:lvlText w:val=""/>
+      <w:lvlJc w:val="left"/>
+      <w:pPr>
+        <w:ind w:left="6480" w:hanging="360"/>
+      </w:pPr>
+      <w:rPr>
+        <w:rFonts w:ascii="Wingdings" w:hAnsi="Wingdings" w:hint="default"/>
+      </w:rPr>
+    </w:lvl>
+  </w:abstractNum>
+  <w:abstractNum w:abstractNumId="2">
+    <w:nsid w:val="7396210D"/>
+    <w:multiLevelType w:val="hybridMultilevel"/>
+    <w:tmpl w:val="3226357E"/>
+    <w:lvl w:ilvl="0" w:tplc="0409000F">
+      <w:start w:val="1"/>
+      <w:numFmt w:val="decimal"/>
+      <w:lvlText w:val="%1."/>
+      <w:lvlJc w:val="left"/>
+      <w:pPr>
+        <w:ind w:left="720" w:hanging="360"/>
+      </w:pPr>
+    </w:lvl>
+    <w:lvl w:ilvl="1" w:tplc="04090019" w:tentative="1">
+      <w:start w:val="1"/>
+      <w:numFmt w:val="lowerLetter"/>
+      <w:lvlText w:val="%2."/>
+      <w:lvlJc w:val="left"/>
+      <w:pPr>
+        <w:ind w:left="1440" w:hanging="360"/>
+      </w:pPr>
+    </w:lvl>
+    <w:lvl w:ilvl="2" w:tplc="0409001B" w:tentative="1">
+      <w:start w:val="1"/>
+      <w:numFmt w:val="lowerRoman"/>
+      <w:lvlText w:val="%3."/>
+      <w:lvlJc w:val="right"/>
+      <w:pPr>
+        <w:ind w:left="2160" w:hanging="180"/>
+      </w:pPr>
+    </w:lvl>
+    <w:lvl w:ilvl="3" w:tplc="0409000F" w:tentative="1">
+      <w:start w:val="1"/>
+      <w:numFmt w:val="decimal"/>
+      <w:lvlText w:val="%4."/>
+      <w:lvlJc w:val="left"/>
+      <w:pPr>
+        <w:ind w:left="2880" w:hanging="360"/>
+      </w:pPr>
+    </w:lvl>
+    <w:lvl w:ilvl="4" w:tplc="04090019" w:tentative="1">
+      <w:start w:val="1"/>
+      <w:numFmt w:val="lowerLetter"/>
+      <w:lvlText w:val="%5."/>
+      <w:lvlJc w:val="left"/>
+      <w:pPr>
+        <w:ind w:left="3600" w:hanging="360"/>
+      </w:pPr>
+    </w:lvl>
+    <w:lvl w:ilvl="5" w:tplc="0409001B" w:tentative="1">
+      <w:start w:val="1"/>
+      <w:numFmt w:val="lowerRoman"/>
+      <w:lvlText w:val="%6."/>
+      <w:lvlJc w:val="right"/>
+      <w:pPr>
+        <w:ind w:left="4320" w:hanging="180"/>
+      </w:pPr>
+    </w:lvl>
+    <w:lvl w:ilvl="6" w:tplc="0409000F" w:tentative="1">
+      <w:start w:val="1"/>
+      <w:numFmt w:val="decimal"/>
+      <w:lvlText w:val="%7."/>
+      <w:lvlJc w:val="left"/>
+      <w:pPr>
+        <w:ind w:left="5040" w:hanging="360"/>
+      </w:pPr>
+    </w:lvl>
+    <w:lvl w:ilvl="7" w:tplc="04090019" w:tentative="1">
+      <w:start w:val="1"/>
+      <w:numFmt w:val="lowerLetter"/>
+      <w:lvlText w:val="%8."/>
+      <w:lvlJc w:val="left"/>
+      <w:pPr>
+        <w:ind w:left="5760" w:hanging="360"/>
+      </w:pPr>
+    </w:lvl>
+    <w:lvl w:ilvl="8" w:tplc="0409001B" w:tentative="1">
+      <w:start w:val="1"/>
+      <w:numFmt w:val="lowerRoman"/>
+      <w:lvlText w:val="%9."/>
+      <w:lvlJc w:val="right"/>
+      <w:pPr>
+        <w:ind w:left="6480" w:hanging="180"/>
+      </w:pPr>
+    </w:lvl>
+  </w:abstractNum>
+  <w:abstractNum w:abstractNumId="3">
     <w:nsid w:val="767C416C"/>
     <w:multiLevelType w:val="hybridMultilevel"/>
     <w:tmpl w:val="8B4EC2F0"/>
@@ -232,7 +950,7 @@
         <w:ind w:left="2160" w:hanging="180"/>
       </w:pPr>
     </w:lvl>
-    <w:lvl w:ilvl="3" w:tplc="0409000F" w:tentative="1">
+    <w:lvl w:ilvl="3" w:tplc="0409000F">
       <w:start w:val="1"/>
       <w:numFmt w:val="decimal"/>
       <w:lvlText w:val="%4."/>
@@ -288,7 +1006,16 @@
     </w:lvl>
   </w:abstractNum>
   <w:num w:numId="1">
+    <w:abstractNumId w:val="3"/>
+  </w:num>
+  <w:num w:numId="2">
+    <w:abstractNumId w:val="1"/>
+  </w:num>
+  <w:num w:numId="3">
     <w:abstractNumId w:val="0"/>
+  </w:num>
+  <w:num w:numId="4">
+    <w:abstractNumId w:val="2"/>
   </w:num>
 </w:numbering>
 </file>
@@ -310,7 +1037,7 @@
       </w:pPr>
     </w:pPrDefault>
   </w:docDefaults>
-  <w:latentStyles w:defLockedState="0" w:defUIPriority="99" w:defSemiHidden="1" w:defUnhideWhenUsed="1" w:defQFormat="0" w:count="267">
+  <w:latentStyles w:defLockedState="0" w:defUIPriority="99" w:defSemiHidden="1" w:defUnhideWhenUsed="1" w:defQFormat="0" w:count="276">
     <w:lsdException w:name="Normal" w:semiHidden="0" w:uiPriority="0" w:unhideWhenUsed="0" w:qFormat="1"/>
     <w:lsdException w:name="heading 1" w:semiHidden="0" w:uiPriority="9" w:unhideWhenUsed="0" w:qFormat="1"/>
     <w:lsdException w:name="heading 2" w:uiPriority="9" w:qFormat="1"/>
@@ -507,7 +1234,7 @@
 </file>
 
 <file path=word/stylesWithEffects.xml><?xml version="1.0" encoding="utf-8"?>
-<w:styles xmlns:wpc="http://schemas.microsoft.com/office/word/2010/wordprocessingCanvas" xmlns:mc="http://schemas.openxmlformats.org/markup-compatibility/2006" xmlns:o="urn:schemas-microsoft-com:office:office" xmlns:r="http://schemas.openxmlformats.org/officeDocument/2006/relationships" xmlns:m="http://schemas.openxmlformats.org/officeDocument/2006/math" xmlns:v="urn:schemas-microsoft-com:vml" xmlns:wp14="http://schemas.microsoft.com/office/word/2010/wordprocessingDrawing" xmlns:wp="http://schemas.openxmlformats.org/drawingml/2006/wordprocessingDrawing" xmlns:w10="urn:schemas-microsoft-com:office:word" xmlns:w="http://schemas.openxmlformats.org/wordprocessingml/2006/main" xmlns:w14="http://schemas.microsoft.com/office/word/2010/wordml" xmlns:wpg="http://schemas.microsoft.com/office/word/2010/wordprocessingGroup" xmlns:wpi="http://schemas.microsoft.com/office/word/2010/wordprocessingInk" xmlns:wne="http://schemas.microsoft.com/office/word/2006/wordml" xmlns:wps="http://schemas.microsoft.com/office/word/2010/wordprocessingShape" mc:Ignorable="w14 wp14">
+<w:styles xmlns:wpc="http://schemas.microsoft.com/office/word/2010/wordprocessingCanvas" xmlns:mo="http://schemas.microsoft.com/office/mac/office/2008/main" xmlns:mc="http://schemas.openxmlformats.org/markup-compatibility/2006" xmlns:mv="urn:schemas-microsoft-com:mac:vml" xmlns:o="urn:schemas-microsoft-com:office:office" xmlns:r="http://schemas.openxmlformats.org/officeDocument/2006/relationships" xmlns:m="http://schemas.openxmlformats.org/officeDocument/2006/math" xmlns:v="urn:schemas-microsoft-com:vml" xmlns:wp14="http://schemas.microsoft.com/office/word/2010/wordprocessingDrawing" xmlns:wp="http://schemas.openxmlformats.org/drawingml/2006/wordprocessingDrawing" xmlns:w10="urn:schemas-microsoft-com:office:word" xmlns:w="http://schemas.openxmlformats.org/wordprocessingml/2006/main" xmlns:w14="http://schemas.microsoft.com/office/word/2010/wordml" xmlns:wpg="http://schemas.microsoft.com/office/word/2010/wordprocessingGroup" xmlns:wpi="http://schemas.microsoft.com/office/word/2010/wordprocessingInk" xmlns:wne="http://schemas.microsoft.com/office/word/2006/wordml" xmlns:wps="http://schemas.microsoft.com/office/word/2010/wordprocessingShape" mc:Ignorable="w14 wp14">
   <w:docDefaults>
     <w:rPrDefault>
       <w:rPr>
@@ -523,7 +1250,7 @@
       </w:pPr>
     </w:pPrDefault>
   </w:docDefaults>
-  <w:latentStyles w:defLockedState="0" w:defUIPriority="99" w:defSemiHidden="1" w:defUnhideWhenUsed="1" w:defQFormat="0" w:count="267">
+  <w:latentStyles w:defLockedState="0" w:defUIPriority="99" w:defSemiHidden="1" w:defUnhideWhenUsed="1" w:defQFormat="0" w:count="276">
     <w:lsdException w:name="Normal" w:semiHidden="0" w:uiPriority="0" w:unhideWhenUsed="0" w:qFormat="1"/>
     <w:lsdException w:name="heading 1" w:semiHidden="0" w:uiPriority="9" w:unhideWhenUsed="0" w:qFormat="1"/>
     <w:lsdException w:name="heading 2" w:uiPriority="9" w:qFormat="1"/>

</xml_diff>

<commit_message>
Updates notes file with modifications for Denver
</commit_message>
<xml_diff>
--- a/datashow-notes.docx
+++ b/datashow-notes.docx
@@ -160,19 +160,27 @@
         </w:numPr>
       </w:pPr>
       <w:r>
-        <w:t xml:space="preserve">Use Atlanta school clusters - </w:t>
-      </w:r>
-      <w:hyperlink r:id="rId8" w:history="1">
+        <w:t xml:space="preserve">Use </w:t>
+      </w:r>
+      <w:r>
+        <w:t>Denver elected officials</w:t>
+      </w:r>
+      <w:r>
+        <w:t xml:space="preserve"> - </w:t>
+      </w:r>
+      <w:hyperlink r:id="rId8" w:anchor="8eef4c9d-881f-402e-bb77-59dc06991b05" w:history="1">
         <w:r>
           <w:rPr>
             <w:rStyle w:val="Hyperlink"/>
+            <w:rFonts w:ascii="Helvetica Neue" w:eastAsia="Times New Roman" w:hAnsi="Helvetica Neue" w:cs="Times New Roman"/>
+            <w:color w:val="4078C0"/>
+            <w:sz w:val="24"/>
+            <w:szCs w:val="24"/>
+            <w:shd w:val="clear" w:color="auto" w:fill="FFFFFF"/>
           </w:rPr>
-          <w:t>http://www.atlanta.k12.ga.us/Page/832</w:t>
+          <w:t>https://www.denvergov.org/content/denvergov/en/denver-elections-divison/voter-election-information/current-elected-officials.html#8eef4c9d-881f-402e-bb77-59dc06991b05</w:t>
         </w:r>
       </w:hyperlink>
-      <w:r>
-        <w:t>,</w:t>
-      </w:r>
     </w:p>
     <w:p>
       <w:pPr>
@@ -227,7 +235,13 @@
         <w:t>Chrome Extension: Scraper</w:t>
       </w:r>
       <w:r>
-        <w:t xml:space="preserve"> - </w:t>
+        <w:t xml:space="preserve"> </w:t>
+      </w:r>
+      <w:r>
+        <w:t>–</w:t>
+      </w:r>
+      <w:r>
+        <w:t xml:space="preserve"> </w:t>
       </w:r>
       <w:r>
         <w:rPr>
@@ -245,31 +259,31 @@
         </w:numPr>
       </w:pPr>
       <w:r>
-        <w:t>Use Association of Food and Drug Officials page</w:t>
-      </w:r>
-      <w:r>
-        <w:t>, focused on Atlanta</w:t>
-      </w:r>
-      <w:r>
-        <w:t xml:space="preserve"> - </w:t>
+        <w:t xml:space="preserve">Use </w:t>
+      </w:r>
+      <w:r>
+        <w:t xml:space="preserve">Denver university list </w:t>
+      </w:r>
+      <w:r>
+        <w:t xml:space="preserve">- </w:t>
       </w:r>
       <w:hyperlink r:id="rId9" w:history="1">
         <w:r>
           <w:rPr>
             <w:rStyle w:val="Hyperlink"/>
+            <w:rFonts w:ascii="Helvetica Neue" w:eastAsia="Times New Roman" w:hAnsi="Helvetica Neue" w:cs="Times New Roman"/>
+            <w:color w:val="4078C0"/>
+            <w:sz w:val="24"/>
+            <w:szCs w:val="24"/>
+            <w:shd w:val="clear" w:color="auto" w:fill="FFFFFF"/>
           </w:rPr>
-          <w:t>http://dslo.afdo.org/results/?q=Georgia&amp;unifyfda=1&amp;bystate=1&amp;selected_facets=area_exact:%22100%22</w:t>
+          <w:t>http://www.hometodenver.com/stats_denver.htm</w:t>
         </w:r>
       </w:hyperlink>
     </w:p>
     <w:p>
       <w:pPr>
         <w:pStyle w:val="ListParagraph"/>
-      </w:pPr>
-    </w:p>
-    <w:p>
-      <w:pPr>
-        <w:pStyle w:val="ListParagraph"/>
         <w:numPr>
           <w:ilvl w:val="0"/>
           <w:numId w:val="1"/>
@@ -360,7 +374,19 @@
         <w:rPr>
           <w:color w:val="244061" w:themeColor="accent1" w:themeShade="80"/>
         </w:rPr>
-        <w:t xml:space="preserve"> - transition</w:t>
+        <w:t xml:space="preserve"> </w:t>
+      </w:r>
+      <w:r>
+        <w:rPr>
+          <w:color w:val="244061" w:themeColor="accent1" w:themeShade="80"/>
+        </w:rPr>
+        <w:t>–</w:t>
+      </w:r>
+      <w:r>
+        <w:rPr>
+          <w:color w:val="244061" w:themeColor="accent1" w:themeShade="80"/>
+        </w:rPr>
+        <w:t xml:space="preserve"> transition</w:t>
       </w:r>
     </w:p>
     <w:p>
@@ -385,63 +411,17 @@
       <w:r>
         <w:t xml:space="preserve"> </w:t>
       </w:r>
-      <w:r>
-        <w:t>https://www.google.com/search</w:t>
-      </w:r>
-      <w:proofErr w:type="gramStart"/>
-      <w:r>
-        <w:t>?q</w:t>
-      </w:r>
-      <w:proofErr w:type="gramEnd"/>
-      <w:r>
-        <w:t>=atlanta&amp;espv=210&amp;es_sm=119&amp;source=lnms&amp;tbm=isch&amp;sa=X&amp;ei=PHtcUrakJZT54AOJyYDoCg&amp;ved=0CAcQ_AUoAQ&amp;biw=1449&amp;bih=1102</w:t>
-      </w:r>
-    </w:p>
-    <w:p>
-      <w:pPr>
-        <w:pStyle w:val="ListParagraph"/>
-        <w:numPr>
-          <w:ilvl w:val="2"/>
-          <w:numId w:val="1"/>
-        </w:numPr>
-      </w:pPr>
-      <w:proofErr w:type="spellStart"/>
-      <w:r>
-        <w:t>Json</w:t>
-      </w:r>
-      <w:proofErr w:type="spellEnd"/>
-      <w:r>
-        <w:t xml:space="preserve"> or XML</w:t>
-      </w:r>
-      <w:r>
-        <w:t xml:space="preserve"> – </w:t>
-      </w:r>
-      <w:proofErr w:type="gramStart"/>
-      <w:r>
-        <w:rPr>
-          <w:color w:val="C0504D" w:themeColor="accent2"/>
-        </w:rPr>
-        <w:t>Scott</w:t>
-      </w:r>
-      <w:r>
-        <w:rPr>
-          <w:color w:val="C0504D" w:themeColor="accent2"/>
-        </w:rPr>
-        <w:t xml:space="preserve"> </w:t>
-      </w:r>
-      <w:r>
-        <w:rPr>
-          <w:color w:val="C0504D" w:themeColor="accent2"/>
-        </w:rPr>
-        <w:t xml:space="preserve"> </w:t>
-      </w:r>
-      <w:proofErr w:type="gramEnd"/>
       <w:hyperlink r:id="rId10" w:history="1">
         <w:r>
           <w:rPr>
             <w:rStyle w:val="Hyperlink"/>
+            <w:rFonts w:ascii="Helvetica Neue" w:eastAsia="Times New Roman" w:hAnsi="Helvetica Neue" w:cs="Times New Roman"/>
+            <w:color w:val="4078C0"/>
+            <w:sz w:val="24"/>
+            <w:szCs w:val="24"/>
+            <w:shd w:val="clear" w:color="auto" w:fill="FFFFFF"/>
           </w:rPr>
-          <w:t>http://transform.mo.gov/map/</w:t>
+          <w:t>https://www.google.com/search?q=denver&amp;source=lnms&amp;tbm=isch&amp;sa=X&amp;ved=0ahUKEwiL2p_6qbTLAhWBPCYKHRCfC0EQ_AUIBygB&amp;biw=1440&amp;bih=801</w:t>
         </w:r>
       </w:hyperlink>
     </w:p>
@@ -449,12 +429,74 @@
       <w:pPr>
         <w:pStyle w:val="ListParagraph"/>
         <w:numPr>
+          <w:ilvl w:val="2"/>
+          <w:numId w:val="1"/>
+        </w:numPr>
+      </w:pPr>
+      <w:proofErr w:type="spellStart"/>
+      <w:r>
+        <w:t>Json</w:t>
+      </w:r>
+      <w:proofErr w:type="spellEnd"/>
+      <w:r>
+        <w:t xml:space="preserve"> or XML</w:t>
+      </w:r>
+      <w:r>
+        <w:t xml:space="preserve"> – </w:t>
+      </w:r>
+      <w:proofErr w:type="gramStart"/>
+      <w:r>
+        <w:rPr>
+          <w:color w:val="C0504D" w:themeColor="accent2"/>
+        </w:rPr>
+        <w:t xml:space="preserve">Scott </w:t>
+      </w:r>
+      <w:r>
+        <w:rPr>
+          <w:color w:val="C0504D" w:themeColor="accent2"/>
+        </w:rPr>
+        <w:t xml:space="preserve"> </w:t>
+      </w:r>
+      <w:proofErr w:type="gramEnd"/>
+      <w:hyperlink r:id="rId11" w:history="1">
+        <w:r>
+          <w:rPr>
+            <w:rStyle w:val="Hyperlink"/>
+            <w:rFonts w:ascii="Helvetica Neue" w:eastAsia="Times New Roman" w:hAnsi="Helvetica Neue" w:cs="Times New Roman"/>
+            <w:color w:val="4078C0"/>
+            <w:sz w:val="24"/>
+            <w:szCs w:val="24"/>
+            <w:shd w:val="clear" w:color="auto" w:fill="FFFFFF"/>
+          </w:rPr>
+          <w:t>https://www.whitehouse.gov/anniversary-map</w:t>
+        </w:r>
+      </w:hyperlink>
+    </w:p>
+    <w:p>
+      <w:pPr>
+        <w:pStyle w:val="ListParagraph"/>
+        <w:numPr>
           <w:ilvl w:val="3"/>
           <w:numId w:val="1"/>
         </w:numPr>
       </w:pPr>
       <w:r>
-        <w:t xml:space="preserve">Open in </w:t>
+        <w:t>NOTE: This is a new example. The MO Stimulus map does not load anymore. Similar concept, can access XML with information about these recovery projects in one data file, without having to click into each of the images.</w:t>
+      </w:r>
+    </w:p>
+    <w:p>
+      <w:pPr>
+        <w:pStyle w:val="ListParagraph"/>
+        <w:numPr>
+          <w:ilvl w:val="3"/>
+          <w:numId w:val="1"/>
+        </w:numPr>
+      </w:pPr>
+      <w:r>
+        <w:t>Open in</w:t>
+      </w:r>
+      <w:r>
+        <w:t xml:space="preserve"> </w:t>
       </w:r>
       <w:proofErr w:type="spellStart"/>
       <w:r>
@@ -528,7 +570,7 @@
       <w:r>
         <w:t xml:space="preserve"> - </w:t>
       </w:r>
-      <w:hyperlink r:id="rId11" w:history="1">
+      <w:hyperlink r:id="rId12" w:history="1">
         <w:r>
           <w:rPr>
             <w:rStyle w:val="Hyperlink"/>
@@ -560,11 +602,14 @@
       <w:r>
         <w:t xml:space="preserve"> </w:t>
       </w:r>
-      <w:r>
-        <w:t>http://www.senate.ga.gov/en-US/StaffDirectory.aspx</w:t>
-      </w:r>
-      <w:bookmarkStart w:id="0" w:name="_GoBack"/>
-      <w:bookmarkEnd w:id="0"/>
+      <w:hyperlink r:id="rId13" w:history="1">
+        <w:r>
+          <w:rPr>
+            <w:rStyle w:val="Hyperlink"/>
+          </w:rPr>
+          <w:t>http://www.senate.ga.gov/en-US/StaffDirectory.aspx</w:t>
+        </w:r>
+      </w:hyperlink>
     </w:p>
     <w:p>
       <w:pPr>
@@ -583,6 +628,7 @@
         <w:rPr>
           <w:color w:val="1F497D" w:themeColor="text2"/>
         </w:rPr>
+        <w:lastRenderedPageBreak/>
         <w:t>Scott</w:t>
       </w:r>
       <w:r>
@@ -596,7 +642,7 @@
       <w:r>
         <w:t xml:space="preserve">-dl - </w:t>
       </w:r>
-      <w:hyperlink r:id="rId12" w:history="1">
+      <w:hyperlink r:id="rId14" w:history="1">
         <w:r>
           <w:rPr>
             <w:rStyle w:val="Hyperlink"/>
@@ -609,7 +655,7 @@
       <w:pPr>
         <w:pStyle w:val="ListParagraph"/>
       </w:pPr>
-      <w:hyperlink r:id="rId13" w:history="1">
+      <w:hyperlink r:id="rId15" w:history="1">
         <w:r>
           <w:rPr>
             <w:rStyle w:val="Hyperlink"/>
@@ -647,66 +693,318 @@
     </w:p>
     <w:p>
       <w:pPr>
-        <w:pStyle w:val="ListParagraph"/>
         <w:numPr>
           <w:ilvl w:val="0"/>
-          <w:numId w:val="2"/>
-        </w:numPr>
-      </w:pPr>
-      <w:r>
-        <w:t xml:space="preserve">Atlanta image search - </w:t>
-      </w:r>
-      <w:hyperlink r:id="rId14" w:history="1">
+          <w:numId w:val="6"/>
+        </w:numPr>
+        <w:spacing w:before="100" w:beforeAutospacing="1" w:after="100" w:afterAutospacing="1" w:line="384" w:lineRule="atLeast"/>
+        <w:rPr>
+          <w:rFonts w:ascii="Helvetica Neue" w:eastAsia="Times New Roman" w:hAnsi="Helvetica Neue" w:cs="Times New Roman"/>
+          <w:color w:val="333333"/>
+          <w:sz w:val="24"/>
+          <w:szCs w:val="24"/>
+        </w:rPr>
+      </w:pPr>
+      <w:r>
+        <w:rPr>
+          <w:rFonts w:ascii="Helvetica Neue" w:eastAsia="Times New Roman" w:hAnsi="Helvetica Neue" w:cs="Times New Roman"/>
+          <w:color w:val="333333"/>
+          <w:sz w:val="24"/>
+          <w:szCs w:val="24"/>
+        </w:rPr>
+        <w:t>Denver elected officials – for html table --</w:t>
+      </w:r>
+      <w:r>
+        <w:rPr>
+          <w:rStyle w:val="apple-converted-space"/>
+          <w:rFonts w:ascii="Helvetica Neue" w:eastAsia="Times New Roman" w:hAnsi="Helvetica Neue" w:cs="Times New Roman"/>
+          <w:color w:val="333333"/>
+          <w:sz w:val="24"/>
+          <w:szCs w:val="24"/>
+        </w:rPr>
+        <w:t> </w:t>
+      </w:r>
+      <w:hyperlink r:id="rId16" w:anchor="8eef4c9d-881f-402e-bb77-59dc06991b05" w:history="1">
         <w:r>
           <w:rPr>
             <w:rStyle w:val="Hyperlink"/>
+            <w:rFonts w:ascii="Helvetica Neue" w:eastAsia="Times New Roman" w:hAnsi="Helvetica Neue" w:cs="Times New Roman"/>
+            <w:color w:val="4078C0"/>
+            <w:sz w:val="24"/>
+            <w:szCs w:val="24"/>
+            <w:u w:val="none"/>
           </w:rPr>
-          <w:t>https://www.google.com/search?q=atlanta&amp;espv=210&amp;es_sm=119&amp;source=lnms&amp;tbm=isch&amp;sa=X&amp;ei=PHtcUrakJZT54AOJyYDoCg&amp;ved=0CAcQ_AUoAQ&amp;biw=1449&amp;bih=1102</w:t>
+          <w:t>https://www.denvergov.org/content/denvergov/en/denver-elections-divison/voter-election-information/current-elected-officials.html#8eef4c9d-881f-402e-bb77-59dc06991b05</w:t>
         </w:r>
       </w:hyperlink>
-    </w:p>
-    <w:p>
-      <w:pPr>
-        <w:pStyle w:val="ListParagraph"/>
+      <w:r>
+        <w:rPr>
+          <w:rFonts w:ascii="Helvetica Neue" w:eastAsia="Times New Roman" w:hAnsi="Helvetica Neue" w:cs="Times New Roman"/>
+          <w:color w:val="333333"/>
+          <w:sz w:val="24"/>
+          <w:szCs w:val="24"/>
+        </w:rPr>
+        <w:t>,</w:t>
+      </w:r>
+    </w:p>
+    <w:p>
+      <w:pPr>
         <w:numPr>
           <w:ilvl w:val="0"/>
-          <w:numId w:val="2"/>
-        </w:numPr>
-      </w:pPr>
-      <w:r>
-        <w:t xml:space="preserve">Atlanta school clusters – for html table -- </w:t>
-      </w:r>
-      <w:hyperlink r:id="rId15" w:history="1">
+          <w:numId w:val="6"/>
+        </w:numPr>
+        <w:spacing w:before="100" w:beforeAutospacing="1" w:after="100" w:afterAutospacing="1" w:line="384" w:lineRule="atLeast"/>
+        <w:rPr>
+          <w:rFonts w:ascii="Helvetica Neue" w:eastAsia="Times New Roman" w:hAnsi="Helvetica Neue" w:cs="Times New Roman"/>
+          <w:color w:val="333333"/>
+          <w:sz w:val="24"/>
+          <w:szCs w:val="24"/>
+        </w:rPr>
+      </w:pPr>
+      <w:r>
+        <w:rPr>
+          <w:rFonts w:ascii="Helvetica Neue" w:eastAsia="Times New Roman" w:hAnsi="Helvetica Neue" w:cs="Times New Roman"/>
+          <w:color w:val="333333"/>
+          <w:sz w:val="24"/>
+          <w:szCs w:val="24"/>
+        </w:rPr>
+        <w:t>Denver university list – for Scraper -</w:t>
+      </w:r>
+      <w:r>
+        <w:rPr>
+          <w:rStyle w:val="apple-converted-space"/>
+          <w:rFonts w:ascii="Helvetica Neue" w:eastAsia="Times New Roman" w:hAnsi="Helvetica Neue" w:cs="Times New Roman"/>
+          <w:color w:val="333333"/>
+          <w:sz w:val="24"/>
+          <w:szCs w:val="24"/>
+        </w:rPr>
+        <w:t> </w:t>
+      </w:r>
+      <w:hyperlink r:id="rId17" w:history="1">
         <w:r>
           <w:rPr>
             <w:rStyle w:val="Hyperlink"/>
+            <w:rFonts w:ascii="Helvetica Neue" w:eastAsia="Times New Roman" w:hAnsi="Helvetica Neue" w:cs="Times New Roman"/>
+            <w:color w:val="4078C0"/>
+            <w:sz w:val="24"/>
+            <w:szCs w:val="24"/>
+            <w:u w:val="none"/>
           </w:rPr>
-          <w:t>http://www.atlanta.k12.ga.us/Page/832</w:t>
+          <w:t>http://www.hometodenver.com/stats_denver.htm</w:t>
         </w:r>
       </w:hyperlink>
-      <w:r>
-        <w:t>,</w:t>
-      </w:r>
-    </w:p>
-    <w:p>
-      <w:pPr>
-        <w:pStyle w:val="ListParagraph"/>
+    </w:p>
+    <w:p>
+      <w:pPr>
         <w:numPr>
           <w:ilvl w:val="0"/>
-          <w:numId w:val="2"/>
-        </w:numPr>
-      </w:pPr>
-      <w:r>
-        <w:t xml:space="preserve">Atlanta food and drug officials page – for Scraper - </w:t>
-      </w:r>
-      <w:hyperlink r:id="rId16" w:history="1">
+          <w:numId w:val="6"/>
+        </w:numPr>
+        <w:spacing w:before="100" w:beforeAutospacing="1" w:after="100" w:afterAutospacing="1" w:line="384" w:lineRule="atLeast"/>
+        <w:rPr>
+          <w:rFonts w:ascii="Helvetica Neue" w:eastAsia="Times New Roman" w:hAnsi="Helvetica Neue" w:cs="Times New Roman"/>
+          <w:color w:val="333333"/>
+          <w:sz w:val="24"/>
+          <w:szCs w:val="24"/>
+        </w:rPr>
+      </w:pPr>
+      <w:r>
+        <w:rPr>
+          <w:rFonts w:ascii="Helvetica Neue" w:eastAsia="Times New Roman" w:hAnsi="Helvetica Neue" w:cs="Times New Roman"/>
+          <w:color w:val="333333"/>
+          <w:sz w:val="24"/>
+          <w:szCs w:val="24"/>
+        </w:rPr>
+        <w:t>Denver image search -</w:t>
+      </w:r>
+      <w:r>
+        <w:rPr>
+          <w:rStyle w:val="apple-converted-space"/>
+          <w:rFonts w:ascii="Helvetica Neue" w:eastAsia="Times New Roman" w:hAnsi="Helvetica Neue" w:cs="Times New Roman"/>
+          <w:color w:val="333333"/>
+          <w:sz w:val="24"/>
+          <w:szCs w:val="24"/>
+        </w:rPr>
+        <w:t> </w:t>
+      </w:r>
+      <w:hyperlink r:id="rId18" w:history="1">
         <w:r>
           <w:rPr>
             <w:rStyle w:val="Hyperlink"/>
+            <w:rFonts w:ascii="Helvetica Neue" w:eastAsia="Times New Roman" w:hAnsi="Helvetica Neue" w:cs="Times New Roman"/>
+            <w:color w:val="4078C0"/>
+            <w:sz w:val="24"/>
+            <w:szCs w:val="24"/>
+            <w:u w:val="none"/>
           </w:rPr>
-          <w:t>http://dslo.afdo.org/results/?q=Georgia&amp;unifyfda=1&amp;bystate=1&amp;selected_facets=area_exact:%22100%22</w:t>
+          <w:t>https://www.google.com/search?q=denver&amp;source=lnms&amp;tbm=isch&amp;sa=X&amp;ved=0ahUKEwiL2p_6qbTLAhWBPCYKHRCfC0EQ_AUIBygB&amp;biw=1440&amp;bih=801</w:t>
         </w:r>
       </w:hyperlink>
+    </w:p>
+    <w:p>
+      <w:pPr>
+        <w:numPr>
+          <w:ilvl w:val="0"/>
+          <w:numId w:val="6"/>
+        </w:numPr>
+        <w:spacing w:before="100" w:beforeAutospacing="1" w:after="100" w:afterAutospacing="1" w:line="384" w:lineRule="atLeast"/>
+        <w:rPr>
+          <w:rFonts w:ascii="Helvetica Neue" w:eastAsia="Times New Roman" w:hAnsi="Helvetica Neue" w:cs="Times New Roman"/>
+          <w:color w:val="333333"/>
+          <w:sz w:val="24"/>
+          <w:szCs w:val="24"/>
+        </w:rPr>
+      </w:pPr>
+      <w:proofErr w:type="spellStart"/>
+      <w:r>
+        <w:rPr>
+          <w:rFonts w:ascii="Helvetica Neue" w:eastAsia="Times New Roman" w:hAnsi="Helvetica Neue" w:cs="Times New Roman"/>
+          <w:color w:val="333333"/>
+          <w:sz w:val="24"/>
+          <w:szCs w:val="24"/>
+        </w:rPr>
+        <w:t>ProPublica’s</w:t>
+      </w:r>
+      <w:proofErr w:type="spellEnd"/>
+      <w:r>
+        <w:rPr>
+          <w:rFonts w:ascii="Helvetica Neue" w:eastAsia="Times New Roman" w:hAnsi="Helvetica Neue" w:cs="Times New Roman"/>
+          <w:color w:val="333333"/>
+          <w:sz w:val="24"/>
+          <w:szCs w:val="24"/>
+        </w:rPr>
+        <w:t xml:space="preserve"> Recovery Tracker</w:t>
+      </w:r>
+      <w:r>
+        <w:rPr>
+          <w:rStyle w:val="apple-converted-space"/>
+          <w:rFonts w:ascii="Helvetica Neue" w:eastAsia="Times New Roman" w:hAnsi="Helvetica Neue" w:cs="Times New Roman"/>
+          <w:color w:val="333333"/>
+          <w:sz w:val="24"/>
+          <w:szCs w:val="24"/>
+        </w:rPr>
+        <w:t> </w:t>
+      </w:r>
+      <w:hyperlink r:id="rId19" w:history="1">
+        <w:r>
+          <w:rPr>
+            <w:rStyle w:val="Hyperlink"/>
+            <w:rFonts w:ascii="Helvetica Neue" w:eastAsia="Times New Roman" w:hAnsi="Helvetica Neue" w:cs="Times New Roman"/>
+            <w:color w:val="4078C0"/>
+            <w:sz w:val="24"/>
+            <w:szCs w:val="24"/>
+            <w:u w:val="none"/>
+          </w:rPr>
+          <w:t>http://projects.propublica.org/recovery/</w:t>
+        </w:r>
+      </w:hyperlink>
+    </w:p>
+    <w:p>
+      <w:pPr>
+        <w:numPr>
+          <w:ilvl w:val="0"/>
+          <w:numId w:val="6"/>
+        </w:numPr>
+        <w:spacing w:before="100" w:beforeAutospacing="1" w:after="100" w:afterAutospacing="1" w:line="384" w:lineRule="atLeast"/>
+        <w:rPr>
+          <w:rFonts w:ascii="Helvetica Neue" w:eastAsia="Times New Roman" w:hAnsi="Helvetica Neue" w:cs="Times New Roman"/>
+          <w:color w:val="333333"/>
+          <w:sz w:val="24"/>
+          <w:szCs w:val="24"/>
+        </w:rPr>
+      </w:pPr>
+      <w:proofErr w:type="spellStart"/>
+      <w:r>
+        <w:rPr>
+          <w:rFonts w:ascii="Helvetica Neue" w:eastAsia="Times New Roman" w:hAnsi="Helvetica Neue" w:cs="Times New Roman"/>
+          <w:color w:val="333333"/>
+          <w:sz w:val="24"/>
+          <w:szCs w:val="24"/>
+        </w:rPr>
+        <w:t>ProPublica’s</w:t>
+      </w:r>
+      <w:proofErr w:type="spellEnd"/>
+      <w:r>
+        <w:rPr>
+          <w:rFonts w:ascii="Helvetica Neue" w:eastAsia="Times New Roman" w:hAnsi="Helvetica Neue" w:cs="Times New Roman"/>
+          <w:color w:val="333333"/>
+          <w:sz w:val="24"/>
+          <w:szCs w:val="24"/>
+        </w:rPr>
+        <w:t xml:space="preserve"> Intern Lawsuits Tracker</w:t>
+      </w:r>
+      <w:r>
+        <w:rPr>
+          <w:rStyle w:val="apple-converted-space"/>
+          <w:rFonts w:ascii="Helvetica Neue" w:eastAsia="Times New Roman" w:hAnsi="Helvetica Neue" w:cs="Times New Roman"/>
+          <w:color w:val="333333"/>
+          <w:sz w:val="24"/>
+          <w:szCs w:val="24"/>
+        </w:rPr>
+        <w:t> </w:t>
+      </w:r>
+      <w:hyperlink r:id="rId20" w:history="1">
+        <w:r>
+          <w:rPr>
+            <w:rStyle w:val="Hyperlink"/>
+            <w:rFonts w:ascii="Helvetica Neue" w:eastAsia="Times New Roman" w:hAnsi="Helvetica Neue" w:cs="Times New Roman"/>
+            <w:color w:val="4078C0"/>
+            <w:sz w:val="24"/>
+            <w:szCs w:val="24"/>
+            <w:u w:val="none"/>
+          </w:rPr>
+          <w:t>http://projects.propublica.org/graphics/intern-suits</w:t>
+        </w:r>
+      </w:hyperlink>
+    </w:p>
+    <w:p>
+      <w:pPr>
+        <w:numPr>
+          <w:ilvl w:val="0"/>
+          <w:numId w:val="6"/>
+        </w:numPr>
+        <w:spacing w:before="100" w:beforeAutospacing="1" w:after="100" w:afterAutospacing="1" w:line="384" w:lineRule="atLeast"/>
+        <w:rPr>
+          <w:rFonts w:ascii="Helvetica Neue" w:eastAsia="Times New Roman" w:hAnsi="Helvetica Neue" w:cs="Times New Roman"/>
+          <w:color w:val="333333"/>
+          <w:sz w:val="24"/>
+          <w:szCs w:val="24"/>
+        </w:rPr>
+      </w:pPr>
+      <w:r>
+        <w:rPr>
+          <w:rFonts w:ascii="Helvetica Neue" w:eastAsia="Times New Roman" w:hAnsi="Helvetica Neue" w:cs="Times New Roman"/>
+          <w:color w:val="333333"/>
+          <w:sz w:val="24"/>
+          <w:szCs w:val="24"/>
+        </w:rPr>
+        <w:t>White House Recovery Act Projects</w:t>
+      </w:r>
+      <w:r>
+        <w:rPr>
+          <w:rStyle w:val="apple-converted-space"/>
+          <w:rFonts w:ascii="Helvetica Neue" w:eastAsia="Times New Roman" w:hAnsi="Helvetica Neue" w:cs="Times New Roman"/>
+          <w:color w:val="333333"/>
+          <w:sz w:val="24"/>
+          <w:szCs w:val="24"/>
+        </w:rPr>
+        <w:t> </w:t>
+      </w:r>
+      <w:hyperlink r:id="rId21" w:history="1">
+        <w:r>
+          <w:rPr>
+            <w:rStyle w:val="Hyperlink"/>
+            <w:rFonts w:ascii="Helvetica Neue" w:eastAsia="Times New Roman" w:hAnsi="Helvetica Neue" w:cs="Times New Roman"/>
+            <w:color w:val="4078C0"/>
+            <w:sz w:val="24"/>
+            <w:szCs w:val="24"/>
+            <w:u w:val="none"/>
+          </w:rPr>
+          <w:t>https://www.whitehouse.gov/anniversary-map</w:t>
+        </w:r>
+      </w:hyperlink>
+      <w:bookmarkStart w:id="0" w:name="_GoBack"/>
+      <w:bookmarkEnd w:id="0"/>
     </w:p>
     <w:sectPr>
       <w:pgSz w:w="12240" w:h="15840"/>
@@ -834,6 +1132,232 @@
     </w:lvl>
   </w:abstractNum>
   <w:abstractNum w:abstractNumId="1">
+    <w:nsid w:val="338B070B"/>
+    <w:multiLevelType w:val="hybridMultilevel"/>
+    <w:tmpl w:val="DABE5CA8"/>
+    <w:lvl w:ilvl="0" w:tplc="04090001">
+      <w:start w:val="1"/>
+      <w:numFmt w:val="bullet"/>
+      <w:lvlText w:val=""/>
+      <w:lvlJc w:val="left"/>
+      <w:pPr>
+        <w:ind w:left="720" w:hanging="360"/>
+      </w:pPr>
+      <w:rPr>
+        <w:rFonts w:ascii="Symbol" w:hAnsi="Symbol" w:hint="default"/>
+      </w:rPr>
+    </w:lvl>
+    <w:lvl w:ilvl="1" w:tplc="04090003" w:tentative="1">
+      <w:start w:val="1"/>
+      <w:numFmt w:val="bullet"/>
+      <w:lvlText w:val="o"/>
+      <w:lvlJc w:val="left"/>
+      <w:pPr>
+        <w:ind w:left="1440" w:hanging="360"/>
+      </w:pPr>
+      <w:rPr>
+        <w:rFonts w:ascii="Courier New" w:hAnsi="Courier New" w:hint="default"/>
+      </w:rPr>
+    </w:lvl>
+    <w:lvl w:ilvl="2" w:tplc="04090005" w:tentative="1">
+      <w:start w:val="1"/>
+      <w:numFmt w:val="bullet"/>
+      <w:lvlText w:val=""/>
+      <w:lvlJc w:val="left"/>
+      <w:pPr>
+        <w:ind w:left="2160" w:hanging="360"/>
+      </w:pPr>
+      <w:rPr>
+        <w:rFonts w:ascii="Wingdings" w:hAnsi="Wingdings" w:hint="default"/>
+      </w:rPr>
+    </w:lvl>
+    <w:lvl w:ilvl="3" w:tplc="04090001" w:tentative="1">
+      <w:start w:val="1"/>
+      <w:numFmt w:val="bullet"/>
+      <w:lvlText w:val=""/>
+      <w:lvlJc w:val="left"/>
+      <w:pPr>
+        <w:ind w:left="2880" w:hanging="360"/>
+      </w:pPr>
+      <w:rPr>
+        <w:rFonts w:ascii="Symbol" w:hAnsi="Symbol" w:hint="default"/>
+      </w:rPr>
+    </w:lvl>
+    <w:lvl w:ilvl="4" w:tplc="04090003" w:tentative="1">
+      <w:start w:val="1"/>
+      <w:numFmt w:val="bullet"/>
+      <w:lvlText w:val="o"/>
+      <w:lvlJc w:val="left"/>
+      <w:pPr>
+        <w:ind w:left="3600" w:hanging="360"/>
+      </w:pPr>
+      <w:rPr>
+        <w:rFonts w:ascii="Courier New" w:hAnsi="Courier New" w:hint="default"/>
+      </w:rPr>
+    </w:lvl>
+    <w:lvl w:ilvl="5" w:tplc="04090005" w:tentative="1">
+      <w:start w:val="1"/>
+      <w:numFmt w:val="bullet"/>
+      <w:lvlText w:val=""/>
+      <w:lvlJc w:val="left"/>
+      <w:pPr>
+        <w:ind w:left="4320" w:hanging="360"/>
+      </w:pPr>
+      <w:rPr>
+        <w:rFonts w:ascii="Wingdings" w:hAnsi="Wingdings" w:hint="default"/>
+      </w:rPr>
+    </w:lvl>
+    <w:lvl w:ilvl="6" w:tplc="04090001" w:tentative="1">
+      <w:start w:val="1"/>
+      <w:numFmt w:val="bullet"/>
+      <w:lvlText w:val=""/>
+      <w:lvlJc w:val="left"/>
+      <w:pPr>
+        <w:ind w:left="5040" w:hanging="360"/>
+      </w:pPr>
+      <w:rPr>
+        <w:rFonts w:ascii="Symbol" w:hAnsi="Symbol" w:hint="default"/>
+      </w:rPr>
+    </w:lvl>
+    <w:lvl w:ilvl="7" w:tplc="04090003" w:tentative="1">
+      <w:start w:val="1"/>
+      <w:numFmt w:val="bullet"/>
+      <w:lvlText w:val="o"/>
+      <w:lvlJc w:val="left"/>
+      <w:pPr>
+        <w:ind w:left="5760" w:hanging="360"/>
+      </w:pPr>
+      <w:rPr>
+        <w:rFonts w:ascii="Courier New" w:hAnsi="Courier New" w:hint="default"/>
+      </w:rPr>
+    </w:lvl>
+    <w:lvl w:ilvl="8" w:tplc="04090005" w:tentative="1">
+      <w:start w:val="1"/>
+      <w:numFmt w:val="bullet"/>
+      <w:lvlText w:val=""/>
+      <w:lvlJc w:val="left"/>
+      <w:pPr>
+        <w:ind w:left="6480" w:hanging="360"/>
+      </w:pPr>
+      <w:rPr>
+        <w:rFonts w:ascii="Wingdings" w:hAnsi="Wingdings" w:hint="default"/>
+      </w:rPr>
+    </w:lvl>
+  </w:abstractNum>
+  <w:abstractNum w:abstractNumId="2">
+    <w:nsid w:val="472238B3"/>
+    <w:multiLevelType w:val="multilevel"/>
+    <w:tmpl w:val="DE248F00"/>
+    <w:lvl w:ilvl="0">
+      <w:start w:val="1"/>
+      <w:numFmt w:val="decimal"/>
+      <w:lvlText w:val="%1."/>
+      <w:lvlJc w:val="left"/>
+      <w:pPr>
+        <w:tabs>
+          <w:tab w:val="num" w:pos="720"/>
+        </w:tabs>
+        <w:ind w:left="720" w:hanging="360"/>
+      </w:pPr>
+    </w:lvl>
+    <w:lvl w:ilvl="1" w:tentative="1">
+      <w:start w:val="1"/>
+      <w:numFmt w:val="decimal"/>
+      <w:lvlText w:val="%2."/>
+      <w:lvlJc w:val="left"/>
+      <w:pPr>
+        <w:tabs>
+          <w:tab w:val="num" w:pos="1440"/>
+        </w:tabs>
+        <w:ind w:left="1440" w:hanging="360"/>
+      </w:pPr>
+    </w:lvl>
+    <w:lvl w:ilvl="2" w:tentative="1">
+      <w:start w:val="1"/>
+      <w:numFmt w:val="decimal"/>
+      <w:lvlText w:val="%3."/>
+      <w:lvlJc w:val="left"/>
+      <w:pPr>
+        <w:tabs>
+          <w:tab w:val="num" w:pos="2160"/>
+        </w:tabs>
+        <w:ind w:left="2160" w:hanging="360"/>
+      </w:pPr>
+    </w:lvl>
+    <w:lvl w:ilvl="3" w:tentative="1">
+      <w:start w:val="1"/>
+      <w:numFmt w:val="decimal"/>
+      <w:lvlText w:val="%4."/>
+      <w:lvlJc w:val="left"/>
+      <w:pPr>
+        <w:tabs>
+          <w:tab w:val="num" w:pos="2880"/>
+        </w:tabs>
+        <w:ind w:left="2880" w:hanging="360"/>
+      </w:pPr>
+    </w:lvl>
+    <w:lvl w:ilvl="4" w:tentative="1">
+      <w:start w:val="1"/>
+      <w:numFmt w:val="decimal"/>
+      <w:lvlText w:val="%5."/>
+      <w:lvlJc w:val="left"/>
+      <w:pPr>
+        <w:tabs>
+          <w:tab w:val="num" w:pos="3600"/>
+        </w:tabs>
+        <w:ind w:left="3600" w:hanging="360"/>
+      </w:pPr>
+    </w:lvl>
+    <w:lvl w:ilvl="5" w:tentative="1">
+      <w:start w:val="1"/>
+      <w:numFmt w:val="decimal"/>
+      <w:lvlText w:val="%6."/>
+      <w:lvlJc w:val="left"/>
+      <w:pPr>
+        <w:tabs>
+          <w:tab w:val="num" w:pos="4320"/>
+        </w:tabs>
+        <w:ind w:left="4320" w:hanging="360"/>
+      </w:pPr>
+    </w:lvl>
+    <w:lvl w:ilvl="6" w:tentative="1">
+      <w:start w:val="1"/>
+      <w:numFmt w:val="decimal"/>
+      <w:lvlText w:val="%7."/>
+      <w:lvlJc w:val="left"/>
+      <w:pPr>
+        <w:tabs>
+          <w:tab w:val="num" w:pos="5040"/>
+        </w:tabs>
+        <w:ind w:left="5040" w:hanging="360"/>
+      </w:pPr>
+    </w:lvl>
+    <w:lvl w:ilvl="7" w:tentative="1">
+      <w:start w:val="1"/>
+      <w:numFmt w:val="decimal"/>
+      <w:lvlText w:val="%8."/>
+      <w:lvlJc w:val="left"/>
+      <w:pPr>
+        <w:tabs>
+          <w:tab w:val="num" w:pos="5760"/>
+        </w:tabs>
+        <w:ind w:left="5760" w:hanging="360"/>
+      </w:pPr>
+    </w:lvl>
+    <w:lvl w:ilvl="8" w:tentative="1">
+      <w:start w:val="1"/>
+      <w:numFmt w:val="decimal"/>
+      <w:lvlText w:val="%9."/>
+      <w:lvlJc w:val="left"/>
+      <w:pPr>
+        <w:tabs>
+          <w:tab w:val="num" w:pos="6480"/>
+        </w:tabs>
+        <w:ind w:left="6480" w:hanging="360"/>
+      </w:pPr>
+    </w:lvl>
+  </w:abstractNum>
+  <w:abstractNum w:abstractNumId="3">
     <w:nsid w:val="500A61F6"/>
     <w:multiLevelType w:val="hybridMultilevel"/>
     <w:tmpl w:val="17D6ADC0"/>
@@ -946,7 +1470,7 @@
       </w:rPr>
     </w:lvl>
   </w:abstractNum>
-  <w:abstractNum w:abstractNumId="2">
+  <w:abstractNum w:abstractNumId="4">
     <w:nsid w:val="7396210D"/>
     <w:multiLevelType w:val="hybridMultilevel"/>
     <w:tmpl w:val="3226357E"/>
@@ -1032,7 +1556,7 @@
       </w:pPr>
     </w:lvl>
   </w:abstractNum>
-  <w:abstractNum w:abstractNumId="3">
+  <w:abstractNum w:abstractNumId="5">
     <w:nsid w:val="767C416C"/>
     <w:multiLevelType w:val="hybridMultilevel"/>
     <w:tmpl w:val="8B4EC2F0"/>
@@ -1122,16 +1646,22 @@
     </w:lvl>
   </w:abstractNum>
   <w:num w:numId="1">
-    <w:abstractNumId w:val="3"/>
+    <w:abstractNumId w:val="5"/>
   </w:num>
   <w:num w:numId="2">
-    <w:abstractNumId w:val="1"/>
+    <w:abstractNumId w:val="3"/>
   </w:num>
   <w:num w:numId="3">
     <w:abstractNumId w:val="0"/>
   </w:num>
   <w:num w:numId="4">
+    <w:abstractNumId w:val="4"/>
+  </w:num>
+  <w:num w:numId="5">
     <w:abstractNumId w:val="2"/>
+  </w:num>
+  <w:num w:numId="6">
+    <w:abstractNumId w:val="1"/>
   </w:num>
 </w:numbering>
 </file>
@@ -1358,6 +1888,11 @@
       <w:u w:val="single"/>
     </w:rPr>
   </w:style>
+  <w:style w:type="character" w:customStyle="1" w:styleId="apple-converted-space">
+    <w:name w:val="apple-converted-space"/>
+    <w:basedOn w:val="DefaultParagraphFont"/>
+    <w:rsid w:val="003D4968"/>
+  </w:style>
 </w:styles>
 </file>
 
@@ -1582,6 +2117,11 @@
       <w:color w:val="800080" w:themeColor="followedHyperlink"/>
       <w:u w:val="single"/>
     </w:rPr>
+  </w:style>
+  <w:style w:type="character" w:customStyle="1" w:styleId="apple-converted-space">
+    <w:name w:val="apple-converted-space"/>
+    <w:basedOn w:val="DefaultParagraphFont"/>
+    <w:rsid w:val="003D4968"/>
   </w:style>
 </w:styles>
 </file>

</xml_diff>